<commit_message>
Added new papers to the papers folder - these need to be read
</commit_message>
<xml_diff>
--- a/papers/Literature notes.docx
+++ b/papers/Literature notes.docx
@@ -10,6 +10,15 @@
     <w:p/>
     <w:p>
       <w:r>
+        <w:rPr>
+          <w:highlight w:val="yellow"/>
+        </w:rPr>
+        <w:t>Add new papers…</w:t>
+      </w:r>
+    </w:p>
+    <w:p/>
+    <w:p>
+      <w:r>
         <w:t>Bradley et al. 2019</w:t>
       </w:r>
     </w:p>
@@ -22,7 +31,15 @@
         </w:numPr>
       </w:pPr>
       <w:r>
-        <w:t xml:space="preserve">Talk about how data collection, storing and analysis systems are largely absent from all fisheries – commercial, recreational and artisanal </w:t>
+        <w:t xml:space="preserve">Talk about how data collection, storing and analysis systems are largely absent from all fisheries – commercial, recreational and </w:t>
+      </w:r>
+      <w:proofErr w:type="gramStart"/>
+      <w:r>
+        <w:t>artisanal</w:t>
+      </w:r>
+      <w:proofErr w:type="gramEnd"/>
+      <w:r>
+        <w:t xml:space="preserve"> </w:t>
       </w:r>
     </w:p>
     <w:p>
@@ -40,20 +57,30 @@
         <w:t xml:space="preserve">with commercial and recreational fisheries) </w:t>
       </w:r>
       <w:r>
-        <w:t>were overfished for 6 years because NMFS hadn’t analyzed the recreational fisheries data in a timely way</w:t>
-      </w:r>
-    </w:p>
-    <w:p>
-      <w:pPr>
-        <w:pStyle w:val="ListParagraph"/>
-        <w:numPr>
-          <w:ilvl w:val="0"/>
-          <w:numId w:val="1"/>
-        </w:numPr>
-      </w:pPr>
-      <w:r>
-        <w:t>Talk about electronic monitoring is used such as VMS and shore cameras</w:t>
-      </w:r>
+        <w:t xml:space="preserve">were overfished for 6 years because NMFS hadn’t analyzed the recreational fisheries data in a timely </w:t>
+      </w:r>
+      <w:proofErr w:type="gramStart"/>
+      <w:r>
+        <w:t>way</w:t>
+      </w:r>
+      <w:proofErr w:type="gramEnd"/>
+    </w:p>
+    <w:p>
+      <w:pPr>
+        <w:pStyle w:val="ListParagraph"/>
+        <w:numPr>
+          <w:ilvl w:val="0"/>
+          <w:numId w:val="1"/>
+        </w:numPr>
+      </w:pPr>
+      <w:r>
+        <w:t xml:space="preserve">Talk about electronic monitoring is used such as VMS and shore </w:t>
+      </w:r>
+      <w:proofErr w:type="gramStart"/>
+      <w:r>
+        <w:t>cameras</w:t>
+      </w:r>
+      <w:proofErr w:type="gramEnd"/>
     </w:p>
     <w:p>
       <w:pPr>
@@ -100,8 +127,13 @@
         </w:numPr>
       </w:pPr>
       <w:r>
-        <w:t>Failure to implement dat standards</w:t>
-      </w:r>
+        <w:t xml:space="preserve">Failure to implement dat </w:t>
+      </w:r>
+      <w:proofErr w:type="gramStart"/>
+      <w:r>
+        <w:t>standards</w:t>
+      </w:r>
+      <w:proofErr w:type="gramEnd"/>
     </w:p>
     <w:p>
       <w:pPr>
@@ -124,20 +156,30 @@
         </w:numPr>
       </w:pPr>
       <w:r>
-        <w:t>They provide suggested steps for adoption</w:t>
-      </w:r>
-    </w:p>
-    <w:p>
-      <w:pPr>
-        <w:pStyle w:val="ListParagraph"/>
-        <w:numPr>
-          <w:ilvl w:val="0"/>
-          <w:numId w:val="1"/>
-        </w:numPr>
-      </w:pPr>
-      <w:r>
-        <w:t>Several systems exist to identify and measure fish, as well as other uses of AI</w:t>
-      </w:r>
+        <w:t xml:space="preserve">They provide suggested steps for </w:t>
+      </w:r>
+      <w:proofErr w:type="gramStart"/>
+      <w:r>
+        <w:t>adoption</w:t>
+      </w:r>
+      <w:proofErr w:type="gramEnd"/>
+    </w:p>
+    <w:p>
+      <w:pPr>
+        <w:pStyle w:val="ListParagraph"/>
+        <w:numPr>
+          <w:ilvl w:val="0"/>
+          <w:numId w:val="1"/>
+        </w:numPr>
+      </w:pPr>
+      <w:r>
+        <w:t xml:space="preserve">Several systems exist to identify and measure fish, as well as other uses of </w:t>
+      </w:r>
+      <w:proofErr w:type="gramStart"/>
+      <w:r>
+        <w:t>AI</w:t>
+      </w:r>
+      <w:proofErr w:type="gramEnd"/>
     </w:p>
     <w:p>
       <w:pPr>
@@ -239,7 +281,29 @@
           <w:szCs w:val="26"/>
           <w:lang w:eastAsia="en-US"/>
         </w:rPr>
-        <w:t xml:space="preserve">bias comes from nonresponse of anglers in p </w:t>
+        <w:t xml:space="preserve">bias comes from nonresponse of anglers in </w:t>
+      </w:r>
+      <w:proofErr w:type="gramStart"/>
+      <w:r>
+        <w:rPr>
+          <w:rFonts w:ascii="UICTFontTextStyleBody" w:eastAsia="Times New Roman" w:hAnsi="UICTFontTextStyleBody" w:cs="Times New Roman"/>
+          <w:color w:val="454545"/>
+          <w:sz w:val="26"/>
+          <w:szCs w:val="26"/>
+          <w:lang w:eastAsia="en-US"/>
+        </w:rPr>
+        <w:t>p</w:t>
+      </w:r>
+      <w:proofErr w:type="gramEnd"/>
+      <w:r>
+        <w:rPr>
+          <w:rFonts w:ascii="UICTFontTextStyleBody" w:eastAsia="Times New Roman" w:hAnsi="UICTFontTextStyleBody" w:cs="Times New Roman"/>
+          <w:color w:val="454545"/>
+          <w:sz w:val="26"/>
+          <w:szCs w:val="26"/>
+          <w:lang w:eastAsia="en-US"/>
+        </w:rPr>
+        <w:t xml:space="preserve"> </w:t>
       </w:r>
     </w:p>
     <w:p>
@@ -266,8 +330,20 @@
           <w:szCs w:val="26"/>
           <w:lang w:eastAsia="en-US"/>
         </w:rPr>
-        <w:t>Apps use diff equation: n.fishing x effort per trip; don’t know n.fishing because not all people report all trips</w:t>
-      </w:r>
+        <w:t xml:space="preserve">Apps use diff equation: n.fishing x effort per trip; don’t know n.fishing because not all people report all </w:t>
+      </w:r>
+      <w:proofErr w:type="gramStart"/>
+      <w:r>
+        <w:rPr>
+          <w:rFonts w:ascii="UICTFontTextStyleBody" w:eastAsia="Times New Roman" w:hAnsi="UICTFontTextStyleBody" w:cs="Times New Roman"/>
+          <w:color w:val="454545"/>
+          <w:sz w:val="26"/>
+          <w:szCs w:val="26"/>
+          <w:lang w:eastAsia="en-US"/>
+        </w:rPr>
+        <w:t>trips</w:t>
+      </w:r>
+      <w:proofErr w:type="gramEnd"/>
     </w:p>
     <w:p>
       <w:pPr>
@@ -320,8 +396,20 @@
           <w:szCs w:val="26"/>
           <w:lang w:eastAsia="en-US"/>
         </w:rPr>
-        <w:t>No papers suggest you use apps to estimate effort</w:t>
-      </w:r>
+        <w:t xml:space="preserve">No papers suggest you use apps to estimate </w:t>
+      </w:r>
+      <w:proofErr w:type="gramStart"/>
+      <w:r>
+        <w:rPr>
+          <w:rFonts w:ascii="UICTFontTextStyleBody" w:eastAsia="Times New Roman" w:hAnsi="UICTFontTextStyleBody" w:cs="Times New Roman"/>
+          <w:color w:val="454545"/>
+          <w:sz w:val="26"/>
+          <w:szCs w:val="26"/>
+          <w:lang w:eastAsia="en-US"/>
+        </w:rPr>
+        <w:t>effort</w:t>
+      </w:r>
+      <w:proofErr w:type="gramEnd"/>
     </w:p>
     <w:p>
       <w:pPr>
@@ -347,8 +435,20 @@
           <w:szCs w:val="26"/>
           <w:lang w:eastAsia="en-US"/>
         </w:rPr>
-        <w:t>Self-selection bias is also a problem - where anglers only respond after successful trips</w:t>
-      </w:r>
+        <w:t xml:space="preserve">Self-selection bias is also a problem - where anglers only respond after successful </w:t>
+      </w:r>
+      <w:proofErr w:type="gramStart"/>
+      <w:r>
+        <w:rPr>
+          <w:rFonts w:ascii="UICTFontTextStyleBody" w:eastAsia="Times New Roman" w:hAnsi="UICTFontTextStyleBody" w:cs="Times New Roman"/>
+          <w:color w:val="454545"/>
+          <w:sz w:val="26"/>
+          <w:szCs w:val="26"/>
+          <w:lang w:eastAsia="en-US"/>
+        </w:rPr>
+        <w:t>trips</w:t>
+      </w:r>
+      <w:proofErr w:type="gramEnd"/>
     </w:p>
     <w:p>
       <w:pPr>
@@ -379,26 +479,1107 @@
         <w:t xml:space="preserve">), </w:t>
       </w:r>
       <w:r>
-        <w:t>angler movement (</w:t>
+        <w:t xml:space="preserve">angler movement (Papenfuss), or </w:t>
+      </w:r>
+      <w:r>
+        <w:t>surveys (</w:t>
       </w:r>
       <w:proofErr w:type="spellStart"/>
       <w:r>
-        <w:t>Papenfuss</w:t>
+        <w:t>Venturelli</w:t>
       </w:r>
       <w:proofErr w:type="spellEnd"/>
       <w:r>
-        <w:t xml:space="preserve">), or </w:t>
-      </w:r>
-      <w:r>
-        <w:t>surveys (</w:t>
-      </w:r>
+        <w:t>)</w:t>
+      </w:r>
+    </w:p>
+    <w:p>
+      <w:pPr>
+        <w:pStyle w:val="ListParagraph"/>
+        <w:numPr>
+          <w:ilvl w:val="1"/>
+          <w:numId w:val="1"/>
+        </w:numPr>
+      </w:pPr>
+      <w:r>
+        <w:t xml:space="preserve">For each, use the equations shown to </w:t>
+      </w:r>
+      <w:r>
+        <w:t>calculate</w:t>
+      </w:r>
+      <w:r>
+        <w:t xml:space="preserve"> bias </w:t>
+      </w:r>
+      <w:r>
+        <w:t xml:space="preserve">through sensitivity </w:t>
+      </w:r>
+      <w:proofErr w:type="gramStart"/>
+      <w:r>
+        <w:t>analysis</w:t>
+      </w:r>
+      <w:proofErr w:type="gramEnd"/>
+    </w:p>
+    <w:p>
+      <w:pPr>
+        <w:pStyle w:val="ListParagraph"/>
+        <w:numPr>
+          <w:ilvl w:val="1"/>
+          <w:numId w:val="1"/>
+        </w:numPr>
+      </w:pPr>
+      <w:r>
+        <w:t>These data could also be used to evaluate hypotheses that could later be tested using proba</w:t>
+      </w:r>
+      <w:r>
+        <w:t xml:space="preserve">bilistic </w:t>
+      </w:r>
+      <w:proofErr w:type="gramStart"/>
+      <w:r>
+        <w:t>sampling</w:t>
+      </w:r>
+      <w:proofErr w:type="gramEnd"/>
+    </w:p>
+    <w:p>
+      <w:pPr>
+        <w:pStyle w:val="ListParagraph"/>
+        <w:numPr>
+          <w:ilvl w:val="0"/>
+          <w:numId w:val="1"/>
+        </w:numPr>
+      </w:pPr>
+      <w:r>
+        <w:t xml:space="preserve">Getting occasional anglers to use an app seems </w:t>
+      </w:r>
+      <w:proofErr w:type="gramStart"/>
+      <w:r>
+        <w:t>unattainable</w:t>
+      </w:r>
+      <w:proofErr w:type="gramEnd"/>
+      <w:r>
+        <w:t xml:space="preserve"> </w:t>
+      </w:r>
+    </w:p>
+    <w:p>
+      <w:pPr>
+        <w:pStyle w:val="ListParagraph"/>
+        <w:numPr>
+          <w:ilvl w:val="0"/>
+          <w:numId w:val="1"/>
+        </w:numPr>
+      </w:pPr>
+      <w:r>
+        <w:lastRenderedPageBreak/>
+        <w:t xml:space="preserve">Using apps for catch rates instead of effort is possible because it is a </w:t>
+      </w:r>
+      <w:r>
+        <w:t xml:space="preserve">mean rather than </w:t>
+      </w:r>
+      <w:proofErr w:type="gramStart"/>
+      <w:r>
+        <w:t>total</w:t>
+      </w:r>
+      <w:proofErr w:type="gramEnd"/>
+    </w:p>
+    <w:p>
+      <w:pPr>
+        <w:pStyle w:val="ListParagraph"/>
+        <w:numPr>
+          <w:ilvl w:val="1"/>
+          <w:numId w:val="1"/>
+        </w:numPr>
+      </w:pPr>
+      <w:proofErr w:type="gramStart"/>
+      <w:r>
+        <w:t>But,</w:t>
+      </w:r>
+      <w:proofErr w:type="gramEnd"/>
+      <w:r>
+        <w:t xml:space="preserve"> need to ensure anglers install and keep using app</w:t>
+      </w:r>
+      <w:r>
+        <w:t xml:space="preserve"> – unlikely </w:t>
+      </w:r>
+    </w:p>
+    <w:p>
+      <w:pPr>
+        <w:pStyle w:val="ListParagraph"/>
+        <w:numPr>
+          <w:ilvl w:val="0"/>
+          <w:numId w:val="1"/>
+        </w:numPr>
+      </w:pPr>
+      <w:r>
+        <w:t xml:space="preserve">Bad biased data isn’t necessarily better than no data at </w:t>
+      </w:r>
+      <w:proofErr w:type="gramStart"/>
+      <w:r>
+        <w:t>all</w:t>
+      </w:r>
+      <w:proofErr w:type="gramEnd"/>
+    </w:p>
+    <w:p/>
+    <w:p>
       <w:proofErr w:type="spellStart"/>
       <w:r>
+        <w:t>Gundelund</w:t>
+      </w:r>
+      <w:proofErr w:type="spellEnd"/>
+      <w:r>
+        <w:t xml:space="preserve"> and </w:t>
+      </w:r>
+      <w:proofErr w:type="spellStart"/>
+      <w:r>
+        <w:t>Skov</w:t>
+      </w:r>
+      <w:proofErr w:type="spellEnd"/>
+      <w:r>
+        <w:t xml:space="preserve"> 2021</w:t>
+      </w:r>
+    </w:p>
+    <w:p>
+      <w:pPr>
+        <w:pStyle w:val="ListParagraph"/>
+        <w:numPr>
+          <w:ilvl w:val="0"/>
+          <w:numId w:val="1"/>
+        </w:numPr>
+      </w:pPr>
+      <w:r>
+        <w:t xml:space="preserve">Looked at catch and effort trends of Danish app users during </w:t>
+      </w:r>
+      <w:proofErr w:type="gramStart"/>
+      <w:r>
+        <w:t>COVID</w:t>
+      </w:r>
+      <w:proofErr w:type="gramEnd"/>
+    </w:p>
+    <w:p>
+      <w:pPr>
+        <w:pStyle w:val="ListParagraph"/>
+        <w:numPr>
+          <w:ilvl w:val="0"/>
+          <w:numId w:val="1"/>
+        </w:numPr>
+      </w:pPr>
+      <w:r>
+        <w:t>Younger, inexperienced, and different daily effort patterns</w:t>
+      </w:r>
+    </w:p>
+    <w:p/>
+    <w:p>
+      <w:proofErr w:type="spellStart"/>
+      <w:r>
+        <w:t>Gundelund</w:t>
+      </w:r>
+      <w:proofErr w:type="spellEnd"/>
+      <w:r>
+        <w:t xml:space="preserve"> et al. 2020</w:t>
+      </w:r>
+    </w:p>
+    <w:p>
+      <w:pPr>
+        <w:pStyle w:val="ListParagraph"/>
+        <w:numPr>
+          <w:ilvl w:val="0"/>
+          <w:numId w:val="1"/>
+        </w:numPr>
+      </w:pPr>
+      <w:r>
+        <w:t xml:space="preserve">Compared users of Danish angler app with anglers intercepted in roving </w:t>
+      </w:r>
+      <w:proofErr w:type="gramStart"/>
+      <w:r>
+        <w:t>creel</w:t>
+      </w:r>
+      <w:proofErr w:type="gramEnd"/>
+    </w:p>
+    <w:p>
+      <w:pPr>
+        <w:pStyle w:val="ListParagraph"/>
+        <w:numPr>
+          <w:ilvl w:val="0"/>
+          <w:numId w:val="1"/>
+        </w:numPr>
+      </w:pPr>
+      <w:r>
+        <w:t xml:space="preserve">Users were </w:t>
+      </w:r>
+      <w:r>
+        <w:t xml:space="preserve">younger, more specialized and had higher catch </w:t>
+      </w:r>
+      <w:proofErr w:type="gramStart"/>
+      <w:r>
+        <w:t>rates</w:t>
+      </w:r>
+      <w:proofErr w:type="gramEnd"/>
+    </w:p>
+    <w:p>
+      <w:pPr>
+        <w:pStyle w:val="ListParagraph"/>
+        <w:numPr>
+          <w:ilvl w:val="0"/>
+          <w:numId w:val="1"/>
+        </w:numPr>
+      </w:pPr>
+      <w:r>
+        <w:t xml:space="preserve">Those who kept using the app over time were older and </w:t>
+      </w:r>
+      <w:proofErr w:type="spellStart"/>
+      <w:r>
+        <w:t>pht</w:t>
+      </w:r>
+      <w:proofErr w:type="spellEnd"/>
+      <w:r>
+        <w:t xml:space="preserve"> higher importance on fishing than those who dropped </w:t>
+      </w:r>
+      <w:proofErr w:type="gramStart"/>
+      <w:r>
+        <w:t>out</w:t>
+      </w:r>
+      <w:proofErr w:type="gramEnd"/>
+      <w:r>
+        <w:t xml:space="preserve"> </w:t>
+      </w:r>
+    </w:p>
+    <w:p/>
+    <w:p>
+      <w:proofErr w:type="spellStart"/>
+      <w:r>
+        <w:t>Gutowsky</w:t>
+      </w:r>
+      <w:proofErr w:type="spellEnd"/>
+      <w:r>
+        <w:t xml:space="preserve"> et al 2013</w:t>
+      </w:r>
+    </w:p>
+    <w:p>
+      <w:pPr>
+        <w:pStyle w:val="ListParagraph"/>
+        <w:numPr>
+          <w:ilvl w:val="0"/>
+          <w:numId w:val="3"/>
+        </w:numPr>
+      </w:pPr>
+      <w:r>
+        <w:t xml:space="preserve">Talk about how smartphones and tablets make research and monitoring </w:t>
+      </w:r>
+      <w:proofErr w:type="gramStart"/>
+      <w:r>
+        <w:t>easier</w:t>
+      </w:r>
+      <w:proofErr w:type="gramEnd"/>
+    </w:p>
+    <w:p/>
+    <w:p>
+      <w:proofErr w:type="spellStart"/>
+      <w:r>
+        <w:t>Jiorle</w:t>
+      </w:r>
+      <w:proofErr w:type="spellEnd"/>
+      <w:r>
+        <w:t xml:space="preserve"> et al. 2016</w:t>
+      </w:r>
+    </w:p>
+    <w:p>
+      <w:pPr>
+        <w:pStyle w:val="ListParagraph"/>
+        <w:numPr>
+          <w:ilvl w:val="0"/>
+          <w:numId w:val="1"/>
+        </w:numPr>
+      </w:pPr>
+      <w:r>
+        <w:t xml:space="preserve">Compared </w:t>
+      </w:r>
+      <w:proofErr w:type="spellStart"/>
+      <w:r>
+        <w:t>IAngler</w:t>
+      </w:r>
+      <w:proofErr w:type="spellEnd"/>
+      <w:r>
+        <w:t xml:space="preserve"> and MRIP data for </w:t>
+      </w:r>
+      <w:r>
+        <w:t xml:space="preserve">shore and private boats fishing along Florida </w:t>
+      </w:r>
+      <w:proofErr w:type="gramStart"/>
+      <w:r>
+        <w:t>coast</w:t>
+      </w:r>
+      <w:proofErr w:type="gramEnd"/>
+    </w:p>
+    <w:p>
+      <w:pPr>
+        <w:pStyle w:val="ListParagraph"/>
+        <w:numPr>
+          <w:ilvl w:val="0"/>
+          <w:numId w:val="1"/>
+        </w:numPr>
+      </w:pPr>
+      <w:r>
+        <w:t>Some species had reasonable (&gt;30) sample size to make comparisons</w:t>
+      </w:r>
+      <w:r>
+        <w:t xml:space="preserve"> within particular </w:t>
+      </w:r>
+      <w:proofErr w:type="gramStart"/>
+      <w:r>
+        <w:t>counties</w:t>
+      </w:r>
+      <w:proofErr w:type="gramEnd"/>
+    </w:p>
+    <w:p>
+      <w:pPr>
+        <w:pStyle w:val="ListParagraph"/>
+        <w:numPr>
+          <w:ilvl w:val="0"/>
+          <w:numId w:val="1"/>
+        </w:numPr>
+      </w:pPr>
+      <w:r>
+        <w:t xml:space="preserve">Spatial </w:t>
+      </w:r>
+      <w:r>
+        <w:t xml:space="preserve">bias exists, so can’t be used at state-wide </w:t>
+      </w:r>
+      <w:proofErr w:type="gramStart"/>
+      <w:r>
+        <w:t>level</w:t>
+      </w:r>
+      <w:proofErr w:type="gramEnd"/>
+    </w:p>
+    <w:p>
+      <w:pPr>
+        <w:pStyle w:val="ListParagraph"/>
+        <w:numPr>
+          <w:ilvl w:val="0"/>
+          <w:numId w:val="1"/>
+        </w:numPr>
+      </w:pPr>
+      <w:r>
+        <w:t xml:space="preserve">Catch rates were comparable at state-wide </w:t>
+      </w:r>
+      <w:proofErr w:type="gramStart"/>
+      <w:r>
+        <w:t>level</w:t>
+      </w:r>
+      <w:proofErr w:type="gramEnd"/>
+    </w:p>
+    <w:p>
+      <w:pPr>
+        <w:pStyle w:val="ListParagraph"/>
+        <w:numPr>
+          <w:ilvl w:val="0"/>
+          <w:numId w:val="1"/>
+        </w:numPr>
+      </w:pPr>
+      <w:r>
+        <w:t xml:space="preserve">Can’t be used for stock assessment, but could fill in gaps in information, such as with </w:t>
+      </w:r>
+      <w:proofErr w:type="gramStart"/>
+      <w:r>
+        <w:t>discards</w:t>
+      </w:r>
+      <w:proofErr w:type="gramEnd"/>
+    </w:p>
+    <w:p>
+      <w:pPr>
+        <w:pStyle w:val="ListParagraph"/>
+        <w:numPr>
+          <w:ilvl w:val="1"/>
+          <w:numId w:val="1"/>
+        </w:numPr>
+      </w:pPr>
+      <w:r>
+        <w:t xml:space="preserve">Information on captured fish (lengths) can’t be captured from </w:t>
+      </w:r>
+      <w:r>
+        <w:t xml:space="preserve">post-trip surveys like </w:t>
+      </w:r>
+      <w:proofErr w:type="gramStart"/>
+      <w:r>
+        <w:t>MRIP</w:t>
+      </w:r>
+      <w:proofErr w:type="gramEnd"/>
+    </w:p>
+    <w:p>
+      <w:pPr>
+        <w:pStyle w:val="ListParagraph"/>
+        <w:numPr>
+          <w:ilvl w:val="1"/>
+          <w:numId w:val="1"/>
+        </w:numPr>
+      </w:pPr>
+      <w:r>
+        <w:t>**it is even an improvement on creel surveys because you get info on released fish</w:t>
+      </w:r>
+    </w:p>
+    <w:p>
+      <w:pPr>
+        <w:pStyle w:val="ListParagraph"/>
+        <w:numPr>
+          <w:ilvl w:val="1"/>
+          <w:numId w:val="1"/>
+        </w:numPr>
+      </w:pPr>
+      <w:r>
+        <w:t xml:space="preserve">Smartphones are also better able to collect data from spatially diffuse </w:t>
+      </w:r>
+      <w:proofErr w:type="gramStart"/>
+      <w:r>
+        <w:t>fisheries</w:t>
+      </w:r>
+      <w:proofErr w:type="gramEnd"/>
+    </w:p>
+    <w:p>
+      <w:pPr>
+        <w:pStyle w:val="ListParagraph"/>
+        <w:numPr>
+          <w:ilvl w:val="0"/>
+          <w:numId w:val="1"/>
+        </w:numPr>
+      </w:pPr>
+    </w:p>
+    <w:p/>
+    <w:p>
+      <w:r>
+        <w:t>Johnston et al. 2022</w:t>
+      </w:r>
+    </w:p>
+    <w:p>
+      <w:pPr>
+        <w:pStyle w:val="ListParagraph"/>
+        <w:numPr>
+          <w:ilvl w:val="0"/>
+          <w:numId w:val="1"/>
+        </w:numPr>
+      </w:pPr>
+    </w:p>
+    <w:p/>
+    <w:p>
+      <w:r>
+        <w:t>Meyer et al. 2022</w:t>
+      </w:r>
+    </w:p>
+    <w:p>
+      <w:pPr>
+        <w:pStyle w:val="ListParagraph"/>
+        <w:numPr>
+          <w:ilvl w:val="0"/>
+          <w:numId w:val="1"/>
+        </w:numPr>
+      </w:pPr>
+      <w:r>
+        <w:t xml:space="preserve">2018 German Baltic small scale fishery was obligated to </w:t>
+      </w:r>
+      <w:r>
+        <w:t xml:space="preserve">use an app during cod </w:t>
+      </w:r>
+      <w:r>
+        <w:t xml:space="preserve">time-area </w:t>
+      </w:r>
+      <w:proofErr w:type="gramStart"/>
+      <w:r>
+        <w:t>closure</w:t>
+      </w:r>
+      <w:r>
+        <w:t>s</w:t>
+      </w:r>
+      <w:proofErr w:type="gramEnd"/>
+    </w:p>
+    <w:p>
+      <w:pPr>
+        <w:pStyle w:val="ListParagraph"/>
+        <w:numPr>
+          <w:ilvl w:val="1"/>
+          <w:numId w:val="1"/>
+        </w:numPr>
+      </w:pPr>
+      <w:r>
+        <w:t>Small-scale fishers include trawlers and gill effete with boats &lt;</w:t>
+      </w:r>
+      <w:proofErr w:type="gramStart"/>
+      <w:r>
+        <w:t>12m</w:t>
+      </w:r>
+      <w:proofErr w:type="gramEnd"/>
+    </w:p>
+    <w:p>
+      <w:pPr>
+        <w:pStyle w:val="ListParagraph"/>
+        <w:numPr>
+          <w:ilvl w:val="0"/>
+          <w:numId w:val="1"/>
+        </w:numPr>
+      </w:pPr>
+      <w:r>
+        <w:t>Much of the paper is about the problems of implementing mandatory electronic reporting (like a logbook but on a phone)</w:t>
+      </w:r>
+    </w:p>
+    <w:p>
+      <w:pPr>
+        <w:pStyle w:val="ListParagraph"/>
+        <w:numPr>
+          <w:ilvl w:val="0"/>
+          <w:numId w:val="1"/>
+        </w:numPr>
+      </w:pPr>
+      <w:r>
+        <w:t xml:space="preserve">Found statistics for commercial fishers were generally insistent with other </w:t>
+      </w:r>
+      <w:proofErr w:type="gramStart"/>
+      <w:r>
+        <w:t>modes</w:t>
+      </w:r>
+      <w:proofErr w:type="gramEnd"/>
+    </w:p>
+    <w:p>
+      <w:pPr>
+        <w:pStyle w:val="ListParagraph"/>
+        <w:numPr>
+          <w:ilvl w:val="0"/>
+          <w:numId w:val="1"/>
+        </w:numPr>
+      </w:pPr>
+      <w:r>
+        <w:lastRenderedPageBreak/>
+        <w:t xml:space="preserve">They had app monitor location every minute and found this helped determine exact trawling and gill net location </w:t>
+      </w:r>
+      <w:r>
+        <w:t xml:space="preserve">which could identify changes in spatial allocation of effort over </w:t>
+      </w:r>
+      <w:proofErr w:type="gramStart"/>
+      <w:r>
+        <w:t>time</w:t>
+      </w:r>
+      <w:proofErr w:type="gramEnd"/>
+    </w:p>
+    <w:p/>
+    <w:p>
+      <w:r>
+        <w:t>Midway et al. 2020</w:t>
+      </w:r>
+    </w:p>
+    <w:p>
+      <w:pPr>
+        <w:pStyle w:val="ListParagraph"/>
+        <w:numPr>
+          <w:ilvl w:val="0"/>
+          <w:numId w:val="1"/>
+        </w:numPr>
+      </w:pPr>
+      <w:r>
+        <w:t xml:space="preserve">Look at GoM snapper angler’s willingness to electronically report their </w:t>
+      </w:r>
+      <w:proofErr w:type="gramStart"/>
+      <w:r>
+        <w:t>trips</w:t>
+      </w:r>
+      <w:proofErr w:type="gramEnd"/>
+      <w:r>
+        <w:t xml:space="preserve"> </w:t>
+      </w:r>
+    </w:p>
+    <w:p>
+      <w:pPr>
+        <w:pStyle w:val="ListParagraph"/>
+        <w:numPr>
+          <w:ilvl w:val="0"/>
+          <w:numId w:val="1"/>
+        </w:numPr>
+      </w:pPr>
+      <w:r>
+        <w:t xml:space="preserve">Found &gt;80% are willing to electronically report, yet only 1% actually </w:t>
+      </w:r>
+      <w:proofErr w:type="gramStart"/>
+      <w:r>
+        <w:t>do</w:t>
+      </w:r>
+      <w:proofErr w:type="gramEnd"/>
+    </w:p>
+    <w:p>
+      <w:pPr>
+        <w:pStyle w:val="ListParagraph"/>
+        <w:numPr>
+          <w:ilvl w:val="0"/>
+          <w:numId w:val="1"/>
+        </w:numPr>
+      </w:pPr>
+      <w:r>
+        <w:t xml:space="preserve">Strong perception among anglers that apps would </w:t>
+      </w:r>
+      <w:proofErr w:type="gramStart"/>
+      <w:r>
+        <w:t>help</w:t>
+      </w:r>
+      <w:proofErr w:type="gramEnd"/>
+    </w:p>
+    <w:p>
+      <w:pPr>
+        <w:pStyle w:val="ListParagraph"/>
+        <w:numPr>
+          <w:ilvl w:val="0"/>
+          <w:numId w:val="1"/>
+        </w:numPr>
+      </w:pPr>
+      <w:r>
+        <w:t xml:space="preserve">In monitoring anglers fishing from private docks </w:t>
+      </w:r>
+    </w:p>
+    <w:p/>
+    <w:p>
+      <w:proofErr w:type="spellStart"/>
+      <w:r>
+        <w:t>Papenfus</w:t>
+      </w:r>
+      <w:proofErr w:type="spellEnd"/>
+      <w:r>
+        <w:t xml:space="preserve"> et al. 2015</w:t>
+      </w:r>
+    </w:p>
+    <w:p>
+      <w:pPr>
+        <w:pStyle w:val="ListParagraph"/>
+        <w:numPr>
+          <w:ilvl w:val="0"/>
+          <w:numId w:val="1"/>
+        </w:numPr>
+      </w:pPr>
+      <w:r>
+        <w:t xml:space="preserve">Quantifying angler behaviour is important for management and invasive species </w:t>
+      </w:r>
+      <w:proofErr w:type="gramStart"/>
+      <w:r>
+        <w:t>control</w:t>
+      </w:r>
+      <w:proofErr w:type="gramEnd"/>
+    </w:p>
+    <w:p>
+      <w:pPr>
+        <w:pStyle w:val="ListParagraph"/>
+        <w:numPr>
+          <w:ilvl w:val="0"/>
+          <w:numId w:val="1"/>
+        </w:numPr>
+      </w:pPr>
+      <w:r>
+        <w:t>Conventional methods (creel</w:t>
+      </w:r>
+      <w:r>
+        <w:t xml:space="preserve">, surveys) try to estimate retrospective patterns </w:t>
+      </w:r>
+      <w:r>
+        <w:t xml:space="preserve">that are limited in time and space and </w:t>
+      </w:r>
+      <w:r>
+        <w:t xml:space="preserve">suggest intentions or attitudes rather than </w:t>
+      </w:r>
+      <w:r>
+        <w:t xml:space="preserve">revealed preference </w:t>
+      </w:r>
+      <w:r>
+        <w:t>(</w:t>
+      </w:r>
+      <w:proofErr w:type="spellStart"/>
+      <w:r>
+        <w:t>Ad</w:t>
+      </w:r>
+      <w:r>
+        <w:t>amowicz</w:t>
+      </w:r>
+      <w:proofErr w:type="spellEnd"/>
+      <w:r>
+        <w:t xml:space="preserve"> et al. 1994)</w:t>
+      </w:r>
+    </w:p>
+    <w:p>
+      <w:pPr>
+        <w:pStyle w:val="ListParagraph"/>
+        <w:numPr>
+          <w:ilvl w:val="0"/>
+          <w:numId w:val="1"/>
+        </w:numPr>
+      </w:pPr>
+      <w:r>
+        <w:t>Angler apps are like volunteer diaries</w:t>
+      </w:r>
+      <w:r>
+        <w:t xml:space="preserve">, and also provide fine-scale movement </w:t>
+      </w:r>
+      <w:proofErr w:type="gramStart"/>
+      <w:r>
+        <w:t>data</w:t>
+      </w:r>
+      <w:proofErr w:type="gramEnd"/>
+    </w:p>
+    <w:p>
+      <w:pPr>
+        <w:pStyle w:val="ListParagraph"/>
+        <w:numPr>
+          <w:ilvl w:val="0"/>
+          <w:numId w:val="1"/>
+        </w:numPr>
+      </w:pPr>
+      <w:r>
+        <w:t xml:space="preserve">Captured open water and ice fishing </w:t>
+      </w:r>
+      <w:proofErr w:type="gramStart"/>
+      <w:r>
+        <w:t>seasons</w:t>
+      </w:r>
+      <w:proofErr w:type="gramEnd"/>
+    </w:p>
+    <w:p>
+      <w:pPr>
+        <w:pStyle w:val="ListParagraph"/>
+        <w:numPr>
+          <w:ilvl w:val="0"/>
+          <w:numId w:val="1"/>
+        </w:numPr>
+      </w:pPr>
+      <w:r>
+        <w:t xml:space="preserve">Identified anglers who fished two or more times per week and showed these were typically less than </w:t>
+      </w:r>
+      <w:r>
+        <w:t xml:space="preserve">150 km </w:t>
+      </w:r>
+      <w:proofErr w:type="gramStart"/>
+      <w:r>
+        <w:t>apart</w:t>
+      </w:r>
+      <w:proofErr w:type="gramEnd"/>
+    </w:p>
+    <w:p>
+      <w:pPr>
+        <w:pStyle w:val="ListParagraph"/>
+        <w:numPr>
+          <w:ilvl w:val="0"/>
+          <w:numId w:val="1"/>
+        </w:numPr>
+      </w:pPr>
+      <w:r>
+        <w:t xml:space="preserve">Estimates relative popularity of lakes, but underestimates by &gt;259 </w:t>
+      </w:r>
+      <w:proofErr w:type="gramStart"/>
+      <w:r>
+        <w:t>lX</w:t>
+      </w:r>
+      <w:proofErr w:type="gramEnd"/>
+    </w:p>
+    <w:p>
+      <w:pPr>
+        <w:pStyle w:val="ListParagraph"/>
+        <w:numPr>
+          <w:ilvl w:val="0"/>
+          <w:numId w:val="1"/>
+        </w:numPr>
+      </w:pPr>
+      <w:r>
+        <w:t>Strong sampling bias</w:t>
+      </w:r>
+      <w:r>
+        <w:t xml:space="preserve"> results in some areas over it underrepresented in data. For eg, </w:t>
+      </w:r>
+      <w:r>
+        <w:t xml:space="preserve">angling seems lower around Calgary, but this may be due to rivers not included in the </w:t>
+      </w:r>
+      <w:proofErr w:type="gramStart"/>
+      <w:r>
+        <w:t>app</w:t>
+      </w:r>
+      <w:proofErr w:type="gramEnd"/>
+    </w:p>
+    <w:p>
+      <w:pPr>
+        <w:pStyle w:val="ListParagraph"/>
+        <w:numPr>
+          <w:ilvl w:val="0"/>
+          <w:numId w:val="1"/>
+        </w:numPr>
+      </w:pPr>
+      <w:r>
+        <w:t xml:space="preserve">There is also transiency (people not using the app for long) and avidity bias. </w:t>
+      </w:r>
+    </w:p>
+    <w:p/>
+    <w:p>
+      <w:r>
+        <w:t>Silva et al. 2022</w:t>
+      </w:r>
+    </w:p>
+    <w:p>
+      <w:pPr>
+        <w:pStyle w:val="ListParagraph"/>
+        <w:numPr>
+          <w:ilvl w:val="0"/>
+          <w:numId w:val="1"/>
+        </w:numPr>
+      </w:pPr>
+      <w:r>
+        <w:t xml:space="preserve">Talk about how image recognition can help </w:t>
+      </w:r>
+      <w:r>
+        <w:t xml:space="preserve">extract length and species information to help inform </w:t>
+      </w:r>
+      <w:proofErr w:type="gramStart"/>
+      <w:r>
+        <w:t>management</w:t>
+      </w:r>
+      <w:proofErr w:type="gramEnd"/>
+      <w:r>
+        <w:t xml:space="preserve"> </w:t>
+      </w:r>
+    </w:p>
+    <w:p/>
+    <w:p>
+      <w:proofErr w:type="spellStart"/>
+      <w:r>
+        <w:t>Skov</w:t>
+      </w:r>
+      <w:proofErr w:type="spellEnd"/>
+      <w:r>
+        <w:t xml:space="preserve"> et al. 2021</w:t>
+      </w:r>
+    </w:p>
+    <w:p>
+      <w:pPr>
+        <w:pStyle w:val="ListParagraph"/>
+        <w:numPr>
+          <w:ilvl w:val="0"/>
+          <w:numId w:val="1"/>
+        </w:numPr>
+      </w:pPr>
+      <w:r>
+        <w:t>App users are self-selecting (</w:t>
+      </w:r>
+      <w:proofErr w:type="spellStart"/>
+      <w:r>
+        <w:t>Gundelund</w:t>
+      </w:r>
+      <w:proofErr w:type="spellEnd"/>
+      <w:r>
+        <w:t xml:space="preserve"> et al 2020)</w:t>
+      </w:r>
+      <w:r>
+        <w:t xml:space="preserve">; </w:t>
+      </w:r>
+      <w:proofErr w:type="gramStart"/>
+      <w:r>
+        <w:t>also</w:t>
+      </w:r>
+      <w:proofErr w:type="gramEnd"/>
+      <w:r>
+        <w:t xml:space="preserve"> likely underreport small or non-target catch (</w:t>
+      </w:r>
+      <w:r>
+        <w:t>declaration bias) or non-catch trips</w:t>
+      </w:r>
+    </w:p>
+    <w:p>
+      <w:pPr>
+        <w:pStyle w:val="ListParagraph"/>
+        <w:numPr>
+          <w:ilvl w:val="0"/>
+          <w:numId w:val="1"/>
+        </w:numPr>
+      </w:pPr>
+      <w:r>
+        <w:t xml:space="preserve">Surveyed </w:t>
+      </w:r>
+      <w:r>
+        <w:t xml:space="preserve">representatives </w:t>
+      </w:r>
+      <w:r>
+        <w:t xml:space="preserve">from many countries-mostly Europe to see their </w:t>
+      </w:r>
+      <w:r>
+        <w:t xml:space="preserve">knowledge and interest </w:t>
+      </w:r>
+      <w:r>
+        <w:t xml:space="preserve">in app </w:t>
+      </w:r>
+      <w:proofErr w:type="gramStart"/>
+      <w:r>
+        <w:t>data</w:t>
+      </w:r>
+      <w:proofErr w:type="gramEnd"/>
+    </w:p>
+    <w:p>
+      <w:pPr>
+        <w:pStyle w:val="ListParagraph"/>
+        <w:numPr>
+          <w:ilvl w:val="0"/>
+          <w:numId w:val="1"/>
+        </w:numPr>
+      </w:pPr>
+      <w:r>
+        <w:t>Respondents consider</w:t>
+      </w:r>
+      <w:r>
+        <w:t xml:space="preserve"> use of fishing</w:t>
+      </w:r>
+      <w:r>
+        <w:t xml:space="preserve"> app</w:t>
+      </w:r>
+      <w:r>
+        <w:t xml:space="preserve">s </w:t>
+      </w:r>
+      <w:r>
+        <w:t xml:space="preserve">to be in its </w:t>
+      </w:r>
+      <w:proofErr w:type="gramStart"/>
+      <w:r>
+        <w:t>infancy</w:t>
+      </w:r>
+      <w:proofErr w:type="gramEnd"/>
+    </w:p>
+    <w:p>
+      <w:pPr>
+        <w:pStyle w:val="ListParagraph"/>
+        <w:numPr>
+          <w:ilvl w:val="0"/>
+          <w:numId w:val="1"/>
+        </w:numPr>
+      </w:pPr>
+      <w:r>
+        <w:t xml:space="preserve">Optimism for using app data was higher among </w:t>
+      </w:r>
+      <w:r>
+        <w:t xml:space="preserve">those from data poor countries and managers rather than </w:t>
+      </w:r>
+      <w:proofErr w:type="gramStart"/>
+      <w:r>
+        <w:t>researchers</w:t>
+      </w:r>
+      <w:proofErr w:type="gramEnd"/>
+    </w:p>
+    <w:p/>
+    <w:p>
+      <w:r>
+        <w:t>Teacher et al. 2013</w:t>
+      </w:r>
+    </w:p>
+    <w:p>
+      <w:pPr>
+        <w:pStyle w:val="ListParagraph"/>
+        <w:numPr>
+          <w:ilvl w:val="0"/>
+          <w:numId w:val="1"/>
+        </w:numPr>
+      </w:pPr>
+      <w:r>
+        <w:t xml:space="preserve">Smartphones </w:t>
+      </w:r>
+      <w:r>
+        <w:t>have gps, microphones, accelerometers and can read QR codes and take pics/</w:t>
+      </w:r>
+      <w:proofErr w:type="gramStart"/>
+      <w:r>
+        <w:t>videos</w:t>
+      </w:r>
+      <w:proofErr w:type="gramEnd"/>
+    </w:p>
+    <w:p>
+      <w:pPr>
+        <w:pStyle w:val="ListParagraph"/>
+        <w:numPr>
+          <w:ilvl w:val="0"/>
+          <w:numId w:val="1"/>
+        </w:numPr>
+      </w:pPr>
+      <w:proofErr w:type="gramStart"/>
+      <w:r>
+        <w:t>Generally</w:t>
+      </w:r>
+      <w:proofErr w:type="gramEnd"/>
+      <w:r>
+        <w:t xml:space="preserve"> talks about tips tricks and mistakes made when developing an app for collecting citizen science information</w:t>
+      </w:r>
+    </w:p>
+    <w:p/>
+    <w:p>
+      <w:proofErr w:type="spellStart"/>
+      <w:r>
         <w:t>Venturelli</w:t>
       </w:r>
       <w:proofErr w:type="spellEnd"/>
       <w:r>
-        <w:t>)</w:t>
+        <w:t xml:space="preserve"> et al. 2017</w:t>
+      </w:r>
+    </w:p>
+    <w:p>
+      <w:pPr>
+        <w:pStyle w:val="ListParagraph"/>
+        <w:numPr>
+          <w:ilvl w:val="0"/>
+          <w:numId w:val="1"/>
+        </w:numPr>
+      </w:pPr>
+      <w:r>
+        <w:t>They present state of the art, challen</w:t>
+      </w:r>
+      <w:r>
+        <w:t xml:space="preserve">ges and suggest standards to help reduce or address </w:t>
+      </w:r>
+      <w:proofErr w:type="gramStart"/>
+      <w:r>
+        <w:t>challenges</w:t>
+      </w:r>
+      <w:proofErr w:type="gramEnd"/>
+      <w:r>
+        <w:t xml:space="preserve"> </w:t>
+      </w:r>
+    </w:p>
+    <w:p>
+      <w:pPr>
+        <w:pStyle w:val="ListParagraph"/>
+        <w:numPr>
+          <w:ilvl w:val="0"/>
+          <w:numId w:val="1"/>
+        </w:numPr>
+      </w:pPr>
+      <w:r>
+        <w:t xml:space="preserve">Apps can receive info from anglers and educate anglers to make them more engaged, potentially leading to democratization of </w:t>
+      </w:r>
+      <w:proofErr w:type="gramStart"/>
+      <w:r>
+        <w:t>anglers</w:t>
+      </w:r>
+      <w:proofErr w:type="gramEnd"/>
+    </w:p>
+    <w:p>
+      <w:pPr>
+        <w:pStyle w:val="ListParagraph"/>
+        <w:numPr>
+          <w:ilvl w:val="0"/>
+          <w:numId w:val="1"/>
+        </w:numPr>
+      </w:pPr>
+      <w:r>
+        <w:t xml:space="preserve">Can also collect ancillary info like </w:t>
+      </w:r>
+      <w:r>
+        <w:t xml:space="preserve">size, sex, maturity and tag </w:t>
+      </w:r>
+      <w:proofErr w:type="gramStart"/>
+      <w:r>
+        <w:t>numbers</w:t>
+      </w:r>
+      <w:proofErr w:type="gramEnd"/>
+      <w:r>
+        <w:t xml:space="preserve"> </w:t>
+      </w:r>
+    </w:p>
+    <w:p>
+      <w:pPr>
+        <w:pStyle w:val="ListParagraph"/>
+        <w:numPr>
+          <w:ilvl w:val="0"/>
+          <w:numId w:val="1"/>
+        </w:numPr>
+      </w:pPr>
+      <w:r>
+        <w:t>Suggest three grand challenges: recruitment and retention, data quality, integration)</w:t>
       </w:r>
     </w:p>
     <w:p>
@@ -410,878 +1591,6 @@
         </w:numPr>
       </w:pPr>
       <w:r>
-        <w:t xml:space="preserve">For each, use the equations shown to </w:t>
-      </w:r>
-      <w:r>
-        <w:t>calculate</w:t>
-      </w:r>
-      <w:r>
-        <w:t xml:space="preserve"> bias </w:t>
-      </w:r>
-      <w:r>
-        <w:t>through sensitivity analysis</w:t>
-      </w:r>
-    </w:p>
-    <w:p>
-      <w:pPr>
-        <w:pStyle w:val="ListParagraph"/>
-        <w:numPr>
-          <w:ilvl w:val="1"/>
-          <w:numId w:val="1"/>
-        </w:numPr>
-      </w:pPr>
-      <w:r>
-        <w:t>These data could also be used to evaluate hypotheses that could later be tested using proba</w:t>
-      </w:r>
-      <w:r>
-        <w:t>bilistic sampling</w:t>
-      </w:r>
-    </w:p>
-    <w:p>
-      <w:pPr>
-        <w:pStyle w:val="ListParagraph"/>
-        <w:numPr>
-          <w:ilvl w:val="0"/>
-          <w:numId w:val="1"/>
-        </w:numPr>
-      </w:pPr>
-      <w:r>
-        <w:t xml:space="preserve">Getting occasional anglers to use an app seems unattainable </w:t>
-      </w:r>
-    </w:p>
-    <w:p>
-      <w:pPr>
-        <w:pStyle w:val="ListParagraph"/>
-        <w:numPr>
-          <w:ilvl w:val="0"/>
-          <w:numId w:val="1"/>
-        </w:numPr>
-      </w:pPr>
-      <w:r>
-        <w:t xml:space="preserve">Using apps for catch rates instead of effort is possible because it is a </w:t>
-      </w:r>
-      <w:r>
-        <w:t>mean rather than total</w:t>
-      </w:r>
-    </w:p>
-    <w:p>
-      <w:pPr>
-        <w:pStyle w:val="ListParagraph"/>
-        <w:numPr>
-          <w:ilvl w:val="1"/>
-          <w:numId w:val="1"/>
-        </w:numPr>
-      </w:pPr>
-      <w:r>
-        <w:t>But, need to ensure anglers install and keep using app</w:t>
-      </w:r>
-      <w:r>
-        <w:t xml:space="preserve"> – unlikely </w:t>
-      </w:r>
-    </w:p>
-    <w:p>
-      <w:pPr>
-        <w:pStyle w:val="ListParagraph"/>
-        <w:numPr>
-          <w:ilvl w:val="0"/>
-          <w:numId w:val="1"/>
-        </w:numPr>
-      </w:pPr>
-      <w:r>
-        <w:lastRenderedPageBreak/>
-        <w:t>Bad biased data isn’t necessarily better than no data at all</w:t>
-      </w:r>
-    </w:p>
-    <w:p/>
-    <w:p>
-      <w:proofErr w:type="spellStart"/>
-      <w:r>
-        <w:t>Gundelund</w:t>
-      </w:r>
-      <w:proofErr w:type="spellEnd"/>
-      <w:r>
-        <w:t xml:space="preserve"> and </w:t>
-      </w:r>
-      <w:proofErr w:type="spellStart"/>
-      <w:r>
-        <w:t>Skov</w:t>
-      </w:r>
-      <w:proofErr w:type="spellEnd"/>
-      <w:r>
-        <w:t xml:space="preserve"> 2021</w:t>
-      </w:r>
-    </w:p>
-    <w:p>
-      <w:pPr>
-        <w:pStyle w:val="ListParagraph"/>
-        <w:numPr>
-          <w:ilvl w:val="0"/>
-          <w:numId w:val="1"/>
-        </w:numPr>
-      </w:pPr>
-      <w:r>
-        <w:t>Looked at catch and effort trends of Danish app users during COVID</w:t>
-      </w:r>
-    </w:p>
-    <w:p>
-      <w:pPr>
-        <w:pStyle w:val="ListParagraph"/>
-        <w:numPr>
-          <w:ilvl w:val="0"/>
-          <w:numId w:val="1"/>
-        </w:numPr>
-      </w:pPr>
-      <w:r>
-        <w:t>Younger, inexperienced, and different daily effort patterns</w:t>
-      </w:r>
-    </w:p>
-    <w:p/>
-    <w:p>
-      <w:proofErr w:type="spellStart"/>
-      <w:r>
-        <w:t>Gundelund</w:t>
-      </w:r>
-      <w:proofErr w:type="spellEnd"/>
-      <w:r>
-        <w:t xml:space="preserve"> et al. 2020</w:t>
-      </w:r>
-    </w:p>
-    <w:p>
-      <w:pPr>
-        <w:pStyle w:val="ListParagraph"/>
-        <w:numPr>
-          <w:ilvl w:val="0"/>
-          <w:numId w:val="1"/>
-        </w:numPr>
-      </w:pPr>
-      <w:r>
-        <w:t>Compared users of Danish angler app with anglers intercepted in roving creel</w:t>
-      </w:r>
-    </w:p>
-    <w:p>
-      <w:pPr>
-        <w:pStyle w:val="ListParagraph"/>
-        <w:numPr>
-          <w:ilvl w:val="0"/>
-          <w:numId w:val="1"/>
-        </w:numPr>
-      </w:pPr>
-      <w:r>
-        <w:t xml:space="preserve">Users were </w:t>
-      </w:r>
-      <w:r>
-        <w:t>younger, more specialized and had higher catch rates</w:t>
-      </w:r>
-    </w:p>
-    <w:p>
-      <w:pPr>
-        <w:pStyle w:val="ListParagraph"/>
-        <w:numPr>
-          <w:ilvl w:val="0"/>
-          <w:numId w:val="1"/>
-        </w:numPr>
-      </w:pPr>
-      <w:r>
-        <w:t xml:space="preserve">Those who kept using the app over time were older and </w:t>
-      </w:r>
-      <w:proofErr w:type="spellStart"/>
-      <w:r>
-        <w:t>pht</w:t>
-      </w:r>
-      <w:proofErr w:type="spellEnd"/>
-      <w:r>
-        <w:t xml:space="preserve"> higher importance on fishing than those who dropped out</w:t>
-      </w:r>
-      <w:r>
-        <w:t xml:space="preserve"> </w:t>
-      </w:r>
-    </w:p>
-    <w:p/>
-    <w:p>
-      <w:proofErr w:type="spellStart"/>
-      <w:r>
-        <w:t>Gutowsky</w:t>
-      </w:r>
-      <w:proofErr w:type="spellEnd"/>
-      <w:r>
-        <w:t xml:space="preserve"> et al 2013</w:t>
-      </w:r>
-    </w:p>
-    <w:p>
-      <w:pPr>
-        <w:pStyle w:val="ListParagraph"/>
-        <w:numPr>
-          <w:ilvl w:val="0"/>
-          <w:numId w:val="3"/>
-        </w:numPr>
-      </w:pPr>
-      <w:r>
-        <w:t>Talk about how smartphones and tablets make research and monitoring easier</w:t>
-      </w:r>
-    </w:p>
-    <w:p/>
-    <w:p>
-      <w:proofErr w:type="spellStart"/>
-      <w:r>
-        <w:t>Jiorle</w:t>
-      </w:r>
-      <w:proofErr w:type="spellEnd"/>
-      <w:r>
-        <w:t xml:space="preserve"> et al. 2016</w:t>
-      </w:r>
-    </w:p>
-    <w:p>
-      <w:pPr>
-        <w:pStyle w:val="ListParagraph"/>
-        <w:numPr>
-          <w:ilvl w:val="0"/>
-          <w:numId w:val="1"/>
-        </w:numPr>
-      </w:pPr>
-      <w:r>
-        <w:t xml:space="preserve">Compared </w:t>
-      </w:r>
-      <w:proofErr w:type="spellStart"/>
-      <w:r>
-        <w:t>IAngler</w:t>
-      </w:r>
-      <w:proofErr w:type="spellEnd"/>
-      <w:r>
-        <w:t xml:space="preserve"> and MRIP data for </w:t>
-      </w:r>
-      <w:r>
-        <w:t>shore and private boats fishing along Florida coast</w:t>
-      </w:r>
-    </w:p>
-    <w:p>
-      <w:pPr>
-        <w:pStyle w:val="ListParagraph"/>
-        <w:numPr>
-          <w:ilvl w:val="0"/>
-          <w:numId w:val="1"/>
-        </w:numPr>
-      </w:pPr>
-      <w:r>
-        <w:t>Some species had reasonable (&gt;30) sample size to make comparisons</w:t>
-      </w:r>
-      <w:r>
-        <w:t xml:space="preserve"> within particular counties</w:t>
-      </w:r>
-    </w:p>
-    <w:p>
-      <w:pPr>
-        <w:pStyle w:val="ListParagraph"/>
-        <w:numPr>
-          <w:ilvl w:val="0"/>
-          <w:numId w:val="1"/>
-        </w:numPr>
-      </w:pPr>
-      <w:r>
-        <w:t xml:space="preserve">Spatial </w:t>
-      </w:r>
-      <w:r>
-        <w:t>bias exists, so can’t be used at state-wide level</w:t>
-      </w:r>
-    </w:p>
-    <w:p>
-      <w:pPr>
-        <w:pStyle w:val="ListParagraph"/>
-        <w:numPr>
-          <w:ilvl w:val="0"/>
-          <w:numId w:val="1"/>
-        </w:numPr>
-      </w:pPr>
-      <w:r>
-        <w:t>Catch rates were comparable at state-wide level</w:t>
-      </w:r>
-    </w:p>
-    <w:p>
-      <w:pPr>
-        <w:pStyle w:val="ListParagraph"/>
-        <w:numPr>
-          <w:ilvl w:val="0"/>
-          <w:numId w:val="1"/>
-        </w:numPr>
-      </w:pPr>
-      <w:r>
-        <w:t>Can’t be used for stock assessment, but could fill in gaps in information, such as with discards</w:t>
-      </w:r>
-    </w:p>
-    <w:p>
-      <w:pPr>
-        <w:pStyle w:val="ListParagraph"/>
-        <w:numPr>
-          <w:ilvl w:val="1"/>
-          <w:numId w:val="1"/>
-        </w:numPr>
-      </w:pPr>
-      <w:r>
-        <w:t xml:space="preserve">Information on captured fish (lengths) can’t be captured from </w:t>
-      </w:r>
-      <w:r>
-        <w:t xml:space="preserve">post-trip surveys like </w:t>
-      </w:r>
-      <w:r>
-        <w:t>MRIP</w:t>
-      </w:r>
-    </w:p>
-    <w:p>
-      <w:pPr>
-        <w:pStyle w:val="ListParagraph"/>
-        <w:numPr>
-          <w:ilvl w:val="1"/>
-          <w:numId w:val="1"/>
-        </w:numPr>
-      </w:pPr>
-      <w:r>
-        <w:t>**it is even an improvement on creel surveys because you get info on released fish</w:t>
-      </w:r>
-    </w:p>
-    <w:p>
-      <w:pPr>
-        <w:pStyle w:val="ListParagraph"/>
-        <w:numPr>
-          <w:ilvl w:val="1"/>
-          <w:numId w:val="1"/>
-        </w:numPr>
-      </w:pPr>
-      <w:r>
-        <w:t>Smartphones are also better able to collect data from spatially diffuse fisheries</w:t>
-      </w:r>
-    </w:p>
-    <w:p>
-      <w:pPr>
-        <w:pStyle w:val="ListParagraph"/>
-        <w:numPr>
-          <w:ilvl w:val="0"/>
-          <w:numId w:val="1"/>
-        </w:numPr>
-      </w:pPr>
-    </w:p>
-    <w:p/>
-    <w:p>
-      <w:r>
-        <w:t>Johnston et al. 2022</w:t>
-      </w:r>
-    </w:p>
-    <w:p>
-      <w:pPr>
-        <w:pStyle w:val="ListParagraph"/>
-        <w:numPr>
-          <w:ilvl w:val="0"/>
-          <w:numId w:val="1"/>
-        </w:numPr>
-      </w:pPr>
-    </w:p>
-    <w:p/>
-    <w:p>
-      <w:r>
-        <w:t>Meyer et al. 2022</w:t>
-      </w:r>
-    </w:p>
-    <w:p>
-      <w:pPr>
-        <w:pStyle w:val="ListParagraph"/>
-        <w:numPr>
-          <w:ilvl w:val="0"/>
-          <w:numId w:val="1"/>
-        </w:numPr>
-      </w:pPr>
-      <w:r>
-        <w:t xml:space="preserve">2018 German Baltic small scale fishery was obligated to </w:t>
-      </w:r>
-      <w:r>
-        <w:t xml:space="preserve">use an app during cod </w:t>
-      </w:r>
-      <w:r>
-        <w:t xml:space="preserve">time-area </w:t>
-      </w:r>
-      <w:r>
-        <w:t>closure</w:t>
-      </w:r>
-      <w:r>
-        <w:t>s</w:t>
-      </w:r>
-    </w:p>
-    <w:p>
-      <w:pPr>
-        <w:pStyle w:val="ListParagraph"/>
-        <w:numPr>
-          <w:ilvl w:val="1"/>
-          <w:numId w:val="1"/>
-        </w:numPr>
-      </w:pPr>
-      <w:r>
-        <w:t>Small-scale fishers include trawlers and gill effete with boats &lt;12m</w:t>
-      </w:r>
-    </w:p>
-    <w:p>
-      <w:pPr>
-        <w:pStyle w:val="ListParagraph"/>
-        <w:numPr>
-          <w:ilvl w:val="0"/>
-          <w:numId w:val="1"/>
-        </w:numPr>
-      </w:pPr>
-      <w:r>
-        <w:t>Much of the paper is about the problems of implementing mandatory electronic reporting (like a logbook but on a phone)</w:t>
-      </w:r>
-    </w:p>
-    <w:p>
-      <w:pPr>
-        <w:pStyle w:val="ListParagraph"/>
-        <w:numPr>
-          <w:ilvl w:val="0"/>
-          <w:numId w:val="1"/>
-        </w:numPr>
-      </w:pPr>
-      <w:r>
-        <w:t>Found statistics for commercial fishers were generally insistent with other modes</w:t>
-      </w:r>
-    </w:p>
-    <w:p>
-      <w:pPr>
-        <w:pStyle w:val="ListParagraph"/>
-        <w:numPr>
-          <w:ilvl w:val="0"/>
-          <w:numId w:val="1"/>
-        </w:numPr>
-      </w:pPr>
-      <w:r>
-        <w:t xml:space="preserve">They had app monitor location every minute and found this helped determine exact trawling and gill net location </w:t>
-      </w:r>
-      <w:r>
-        <w:t>which could identify changes in spatial allocation of effort over time</w:t>
-      </w:r>
-    </w:p>
-    <w:p/>
-    <w:p>
-      <w:r>
-        <w:t>Midway et al. 2020</w:t>
-      </w:r>
-    </w:p>
-    <w:p>
-      <w:pPr>
-        <w:pStyle w:val="ListParagraph"/>
-        <w:numPr>
-          <w:ilvl w:val="0"/>
-          <w:numId w:val="1"/>
-        </w:numPr>
-      </w:pPr>
-      <w:r>
-        <w:t xml:space="preserve">Look at GoM snapper angler’s willingness to electronically report their trips </w:t>
-      </w:r>
-    </w:p>
-    <w:p>
-      <w:pPr>
-        <w:pStyle w:val="ListParagraph"/>
-        <w:numPr>
-          <w:ilvl w:val="0"/>
-          <w:numId w:val="1"/>
-        </w:numPr>
-      </w:pPr>
-      <w:r>
-        <w:t>Found &gt;80% are willing to electronically report, yet only 1% actually do</w:t>
-      </w:r>
-    </w:p>
-    <w:p>
-      <w:pPr>
-        <w:pStyle w:val="ListParagraph"/>
-        <w:numPr>
-          <w:ilvl w:val="0"/>
-          <w:numId w:val="1"/>
-        </w:numPr>
-      </w:pPr>
-      <w:r>
-        <w:t>Strong perception among anglers that apps would help</w:t>
-      </w:r>
-    </w:p>
-    <w:p>
-      <w:pPr>
-        <w:pStyle w:val="ListParagraph"/>
-        <w:numPr>
-          <w:ilvl w:val="0"/>
-          <w:numId w:val="1"/>
-        </w:numPr>
-      </w:pPr>
-      <w:r>
-        <w:t xml:space="preserve">In monitoring anglers fishing from private docks </w:t>
-      </w:r>
-    </w:p>
-    <w:p/>
-    <w:p>
-      <w:proofErr w:type="spellStart"/>
-      <w:r>
-        <w:t>Papenfus</w:t>
-      </w:r>
-      <w:proofErr w:type="spellEnd"/>
-      <w:r>
-        <w:t xml:space="preserve"> et al. 2015</w:t>
-      </w:r>
-    </w:p>
-    <w:p>
-      <w:pPr>
-        <w:pStyle w:val="ListParagraph"/>
-        <w:numPr>
-          <w:ilvl w:val="0"/>
-          <w:numId w:val="1"/>
-        </w:numPr>
-      </w:pPr>
-      <w:r>
-        <w:t>Quantifying angler behaviour is important for management and invasive species control</w:t>
-      </w:r>
-    </w:p>
-    <w:p>
-      <w:pPr>
-        <w:pStyle w:val="ListParagraph"/>
-        <w:numPr>
-          <w:ilvl w:val="0"/>
-          <w:numId w:val="1"/>
-        </w:numPr>
-      </w:pPr>
-      <w:r>
-        <w:t>Conventional methods (creel</w:t>
-      </w:r>
-      <w:r>
-        <w:t xml:space="preserve">, surveys) try to estimate retrospective patterns </w:t>
-      </w:r>
-      <w:r>
-        <w:t xml:space="preserve">that are limited in time and space and </w:t>
-      </w:r>
-      <w:r>
-        <w:t xml:space="preserve">suggest intentions or attitudes rather than </w:t>
-      </w:r>
-      <w:r>
-        <w:t xml:space="preserve">revealed preference </w:t>
-      </w:r>
-      <w:r>
-        <w:t>(</w:t>
-      </w:r>
-      <w:proofErr w:type="spellStart"/>
-      <w:r>
-        <w:t>Ad</w:t>
-      </w:r>
-      <w:r>
-        <w:t>amowicz</w:t>
-      </w:r>
-      <w:proofErr w:type="spellEnd"/>
-      <w:r>
-        <w:t xml:space="preserve"> et al. 1994)</w:t>
-      </w:r>
-    </w:p>
-    <w:p>
-      <w:pPr>
-        <w:pStyle w:val="ListParagraph"/>
-        <w:numPr>
-          <w:ilvl w:val="0"/>
-          <w:numId w:val="1"/>
-        </w:numPr>
-      </w:pPr>
-      <w:r>
-        <w:t>Angler apps are like volunteer diaries</w:t>
-      </w:r>
-      <w:r>
-        <w:t>, and also provide fine-scale movement data</w:t>
-      </w:r>
-    </w:p>
-    <w:p>
-      <w:pPr>
-        <w:pStyle w:val="ListParagraph"/>
-        <w:numPr>
-          <w:ilvl w:val="0"/>
-          <w:numId w:val="1"/>
-        </w:numPr>
-      </w:pPr>
-      <w:r>
-        <w:t>Captured open water and ice fishing seasons</w:t>
-      </w:r>
-    </w:p>
-    <w:p>
-      <w:pPr>
-        <w:pStyle w:val="ListParagraph"/>
-        <w:numPr>
-          <w:ilvl w:val="0"/>
-          <w:numId w:val="1"/>
-        </w:numPr>
-      </w:pPr>
-      <w:r>
-        <w:t xml:space="preserve">Identified anglers who fished two or more times per week and showed these were typically less than </w:t>
-      </w:r>
-      <w:r>
-        <w:t>150 km apart</w:t>
-      </w:r>
-    </w:p>
-    <w:p>
-      <w:pPr>
-        <w:pStyle w:val="ListParagraph"/>
-        <w:numPr>
-          <w:ilvl w:val="0"/>
-          <w:numId w:val="1"/>
-        </w:numPr>
-      </w:pPr>
-      <w:r>
-        <w:t>Estimates relative popularity of lakes, but underestimates by &gt;259 lX</w:t>
-      </w:r>
-    </w:p>
-    <w:p>
-      <w:pPr>
-        <w:pStyle w:val="ListParagraph"/>
-        <w:numPr>
-          <w:ilvl w:val="0"/>
-          <w:numId w:val="1"/>
-        </w:numPr>
-      </w:pPr>
-      <w:r>
-        <w:t>Strong sampling bias</w:t>
-      </w:r>
-      <w:r>
-        <w:t xml:space="preserve"> results in some areas over it underrepresented in data. For eg, </w:t>
-      </w:r>
-      <w:r>
-        <w:t>angling seems lower around Calgary, but this may be due to rivers not included in the app</w:t>
-      </w:r>
-    </w:p>
-    <w:p>
-      <w:pPr>
-        <w:pStyle w:val="ListParagraph"/>
-        <w:numPr>
-          <w:ilvl w:val="0"/>
-          <w:numId w:val="1"/>
-        </w:numPr>
-      </w:pPr>
-      <w:r>
-        <w:t xml:space="preserve">There is also transiency (people not using the app for long) and avidity bias. </w:t>
-      </w:r>
-    </w:p>
-    <w:p/>
-    <w:p>
-      <w:r>
-        <w:t>Silva et al. 2022</w:t>
-      </w:r>
-    </w:p>
-    <w:p>
-      <w:pPr>
-        <w:pStyle w:val="ListParagraph"/>
-        <w:numPr>
-          <w:ilvl w:val="0"/>
-          <w:numId w:val="1"/>
-        </w:numPr>
-      </w:pPr>
-      <w:r>
-        <w:t xml:space="preserve">Talk about how image recognition can help </w:t>
-      </w:r>
-      <w:r>
-        <w:t xml:space="preserve">extract length and species information to help inform management </w:t>
-      </w:r>
-    </w:p>
-    <w:p/>
-    <w:p>
-      <w:proofErr w:type="spellStart"/>
-      <w:r>
-        <w:t>Skov</w:t>
-      </w:r>
-      <w:proofErr w:type="spellEnd"/>
-      <w:r>
-        <w:t xml:space="preserve"> et al. 2021</w:t>
-      </w:r>
-    </w:p>
-    <w:p>
-      <w:pPr>
-        <w:pStyle w:val="ListParagraph"/>
-        <w:numPr>
-          <w:ilvl w:val="0"/>
-          <w:numId w:val="1"/>
-        </w:numPr>
-      </w:pPr>
-      <w:r>
-        <w:t>App users are self-selecting (</w:t>
-      </w:r>
-      <w:proofErr w:type="spellStart"/>
-      <w:r>
-        <w:t>Gundelund</w:t>
-      </w:r>
-      <w:proofErr w:type="spellEnd"/>
-      <w:r>
-        <w:t xml:space="preserve"> et al 2020)</w:t>
-      </w:r>
-      <w:r>
-        <w:t>; also likely underreport small or non-target catch (</w:t>
-      </w:r>
-      <w:r>
-        <w:t>declaration bias) or non-catch trips</w:t>
-      </w:r>
-    </w:p>
-    <w:p>
-      <w:pPr>
-        <w:pStyle w:val="ListParagraph"/>
-        <w:numPr>
-          <w:ilvl w:val="0"/>
-          <w:numId w:val="1"/>
-        </w:numPr>
-      </w:pPr>
-      <w:r>
-        <w:t xml:space="preserve">Surveyed </w:t>
-      </w:r>
-      <w:r>
-        <w:t xml:space="preserve">representatives </w:t>
-      </w:r>
-      <w:r>
-        <w:t xml:space="preserve">from many countries-mostly Europe to see their </w:t>
-      </w:r>
-      <w:r>
-        <w:t xml:space="preserve">knowledge and interest </w:t>
-      </w:r>
-      <w:r>
-        <w:t>in app data</w:t>
-      </w:r>
-    </w:p>
-    <w:p>
-      <w:pPr>
-        <w:pStyle w:val="ListParagraph"/>
-        <w:numPr>
-          <w:ilvl w:val="0"/>
-          <w:numId w:val="1"/>
-        </w:numPr>
-      </w:pPr>
-      <w:r>
-        <w:t>Respondents consider</w:t>
-      </w:r>
-      <w:r>
-        <w:t xml:space="preserve"> use of fishing</w:t>
-      </w:r>
-      <w:r>
-        <w:t xml:space="preserve"> app</w:t>
-      </w:r>
-      <w:r>
-        <w:t xml:space="preserve">s </w:t>
-      </w:r>
-      <w:r>
-        <w:t>to be in its infancy</w:t>
-      </w:r>
-    </w:p>
-    <w:p>
-      <w:pPr>
-        <w:pStyle w:val="ListParagraph"/>
-        <w:numPr>
-          <w:ilvl w:val="0"/>
-          <w:numId w:val="1"/>
-        </w:numPr>
-      </w:pPr>
-      <w:r>
-        <w:t xml:space="preserve">Optimism for using app data was higher among </w:t>
-      </w:r>
-      <w:r>
-        <w:t>those from data poor countries and managers rather than researchers</w:t>
-      </w:r>
-    </w:p>
-    <w:p/>
-    <w:p>
-      <w:r>
-        <w:t>Teacher et al. 2013</w:t>
-      </w:r>
-    </w:p>
-    <w:p>
-      <w:pPr>
-        <w:pStyle w:val="ListParagraph"/>
-        <w:numPr>
-          <w:ilvl w:val="0"/>
-          <w:numId w:val="1"/>
-        </w:numPr>
-      </w:pPr>
-      <w:r>
-        <w:t xml:space="preserve">Smartphones </w:t>
-      </w:r>
-      <w:r>
-        <w:t>have gps, microphones, accelerometers and can read QR codes and take pics/videos</w:t>
-      </w:r>
-    </w:p>
-    <w:p>
-      <w:pPr>
-        <w:pStyle w:val="ListParagraph"/>
-        <w:numPr>
-          <w:ilvl w:val="0"/>
-          <w:numId w:val="1"/>
-        </w:numPr>
-      </w:pPr>
-      <w:r>
-        <w:t>Generally talks about tips tricks and mistakes made when developing an app for collecting citizen science information</w:t>
-      </w:r>
-    </w:p>
-    <w:p/>
-    <w:p>
-      <w:proofErr w:type="spellStart"/>
-      <w:r>
-        <w:t>Venturelli</w:t>
-      </w:r>
-      <w:proofErr w:type="spellEnd"/>
-      <w:r>
-        <w:t xml:space="preserve"> et al. 2017</w:t>
-      </w:r>
-    </w:p>
-    <w:p>
-      <w:pPr>
-        <w:pStyle w:val="ListParagraph"/>
-        <w:numPr>
-          <w:ilvl w:val="0"/>
-          <w:numId w:val="1"/>
-        </w:numPr>
-      </w:pPr>
-      <w:r>
-        <w:lastRenderedPageBreak/>
-        <w:t>They present state of the art, challen</w:t>
-      </w:r>
-      <w:r>
-        <w:t xml:space="preserve">ges and suggest standards to help reduce or address challenges </w:t>
-      </w:r>
-    </w:p>
-    <w:p>
-      <w:pPr>
-        <w:pStyle w:val="ListParagraph"/>
-        <w:numPr>
-          <w:ilvl w:val="0"/>
-          <w:numId w:val="1"/>
-        </w:numPr>
-      </w:pPr>
-      <w:r>
-        <w:t>Apps can receive info from anglers and educate anglers to make them more engaged, potentially leading to democratization of anglers</w:t>
-      </w:r>
-    </w:p>
-    <w:p>
-      <w:pPr>
-        <w:pStyle w:val="ListParagraph"/>
-        <w:numPr>
-          <w:ilvl w:val="0"/>
-          <w:numId w:val="1"/>
-        </w:numPr>
-      </w:pPr>
-      <w:r>
-        <w:t xml:space="preserve">Can also collect ancillary info like </w:t>
-      </w:r>
-      <w:r>
-        <w:t xml:space="preserve">size, sex, maturity and tag numbers </w:t>
-      </w:r>
-    </w:p>
-    <w:p>
-      <w:pPr>
-        <w:pStyle w:val="ListParagraph"/>
-        <w:numPr>
-          <w:ilvl w:val="0"/>
-          <w:numId w:val="1"/>
-        </w:numPr>
-      </w:pPr>
-      <w:r>
-        <w:t>Suggest three grand challenges: recruitment and retention, data quality, integration)</w:t>
-      </w:r>
-    </w:p>
-    <w:p>
-      <w:pPr>
-        <w:pStyle w:val="ListParagraph"/>
-        <w:numPr>
-          <w:ilvl w:val="1"/>
-          <w:numId w:val="1"/>
-        </w:numPr>
-      </w:pPr>
-      <w:r>
         <w:t xml:space="preserve">R &amp;R is relevant to all apps and citizen science </w:t>
       </w:r>
     </w:p>
@@ -1294,8 +1603,13 @@
         </w:numPr>
       </w:pPr>
       <w:r>
-        <w:t>More likely when participants perceive advantage, when it’s simple and when they can trial or see other people use it</w:t>
-      </w:r>
+        <w:t xml:space="preserve">More likely when participants perceive advantage, when it’s simple and when they can trial or see other people use </w:t>
+      </w:r>
+      <w:proofErr w:type="gramStart"/>
+      <w:r>
+        <w:t>it</w:t>
+      </w:r>
+      <w:proofErr w:type="gramEnd"/>
     </w:p>
     <w:p>
       <w:pPr>

</xml_diff>